<commit_message>
minor changes to fc calculations, updated report to include quantization in data linee
</commit_message>
<xml_diff>
--- a/ProjectReport.docx
+++ b/ProjectReport.docx
@@ -219,6 +219,9 @@
           </w:tcPr>
           <w:p>
             <w:r>
+              <w:rPr>
+                <w:noProof/>
+              </w:rPr>
               <w:drawing>
                 <wp:inline distT="0" distB="0" distL="0" distR="0" wp14:anchorId="19E07AA0" wp14:editId="3D9E1CE9">
                   <wp:extent cx="2850590" cy="1485900"/>
@@ -263,6 +266,9 @@
           </w:tcPr>
           <w:p>
             <w:r>
+              <w:rPr>
+                <w:noProof/>
+              </w:rPr>
               <w:drawing>
                 <wp:inline distT="0" distB="0" distL="0" distR="0" wp14:anchorId="0663D082" wp14:editId="7BB73B01">
                   <wp:extent cx="3001871" cy="1457960"/>
@@ -351,6 +357,414 @@
     <w:p>
       <w:pPr>
         <w:spacing w:line="240" w:lineRule="auto"/>
+      </w:pPr>
+      <w:r>
+        <w:t xml:space="preserve">To calculate noise variance by quantization of signal propagating down the data lines, this rough diagram was followed. This shows that the quantization error exists at each summation. For a0 the quantization is </w:t>
+      </w:r>
+      <w:r>
+        <w:t>the order of the filter</w:t>
+      </w:r>
+      <w:r>
+        <w:t xml:space="preserve"> times the variance of quantization noise and same for b0 for a sum of </w:t>
+      </w:r>
+      <w:r>
+        <w:t>twice the order of the filter</w:t>
+      </w:r>
+      <w:r>
+        <w:t xml:space="preserve"> times the variance of quantization noise. This quantization </w:t>
+      </w:r>
+      <w:r>
+        <w:t xml:space="preserve">error </w:t>
+      </w:r>
+      <w:r>
+        <w:t xml:space="preserve">goes down by 2 multiplies as the coefficients </w:t>
+      </w:r>
+      <w:r>
+        <w:t>progress</w:t>
+      </w:r>
+      <w:r>
+        <w:t xml:space="preserve"> into higher order</w:t>
+      </w:r>
+      <w:r>
+        <w:t xml:space="preserve"> since there are 2 less summations for quantization at higher order coefficients</w:t>
+      </w:r>
+      <w:r>
+        <w:t xml:space="preserve">. </w:t>
+      </w:r>
+      <w:r>
+        <w:t>The transfer function is calculated as follows.</w:t>
+      </w:r>
+    </w:p>
+    <w:p>
+      <w:pPr>
+        <w:spacing w:line="240" w:lineRule="auto"/>
+        <w:jc w:val="center"/>
+      </w:pPr>
+      <m:oMath>
+        <m:sSub>
+          <m:sSubPr>
+            <m:ctrlPr>
+              <w:rPr>
+                <w:rFonts w:ascii="Cambria Math" w:hAnsi="Cambria Math"/>
+                <w:i/>
+              </w:rPr>
+            </m:ctrlPr>
+          </m:sSubPr>
+          <m:e>
+            <m:r>
+              <w:rPr>
+                <w:rFonts w:ascii="Cambria Math" w:hAnsi="Cambria Math"/>
+              </w:rPr>
+              <m:t>H</m:t>
+            </m:r>
+          </m:e>
+          <m:sub>
+            <m:r>
+              <w:rPr>
+                <w:rFonts w:ascii="Cambria Math" w:hAnsi="Cambria Math"/>
+              </w:rPr>
+              <m:t>q</m:t>
+            </m:r>
+          </m:sub>
+        </m:sSub>
+        <m:d>
+          <m:dPr>
+            <m:ctrlPr>
+              <w:rPr>
+                <w:rFonts w:ascii="Cambria Math" w:hAnsi="Cambria Math"/>
+                <w:i/>
+              </w:rPr>
+            </m:ctrlPr>
+          </m:dPr>
+          <m:e>
+            <m:r>
+              <w:rPr>
+                <w:rFonts w:ascii="Cambria Math" w:hAnsi="Cambria Math"/>
+              </w:rPr>
+              <m:t>z</m:t>
+            </m:r>
+          </m:e>
+        </m:d>
+        <m:r>
+          <w:rPr>
+            <w:rFonts w:ascii="Cambria Math" w:hAnsi="Cambria Math"/>
+          </w:rPr>
+          <m:t>=</m:t>
+        </m:r>
+        <m:nary>
+          <m:naryPr>
+            <m:chr m:val="∑"/>
+            <m:limLoc m:val="undOvr"/>
+            <m:ctrlPr>
+              <w:rPr>
+                <w:rFonts w:ascii="Cambria Math" w:hAnsi="Cambria Math"/>
+                <w:i/>
+              </w:rPr>
+            </m:ctrlPr>
+          </m:naryPr>
+          <m:sub>
+            <m:r>
+              <w:rPr>
+                <w:rFonts w:ascii="Cambria Math" w:hAnsi="Cambria Math"/>
+              </w:rPr>
+              <m:t>i=0</m:t>
+            </m:r>
+          </m:sub>
+          <m:sup>
+            <m:r>
+              <w:rPr>
+                <w:rFonts w:ascii="Cambria Math" w:hAnsi="Cambria Math"/>
+              </w:rPr>
+              <m:t>order</m:t>
+            </m:r>
+          </m:sup>
+          <m:e>
+            <m:sSubSup>
+              <m:sSubSupPr>
+                <m:ctrlPr>
+                  <w:rPr>
+                    <w:rFonts w:ascii="Cambria Math" w:hAnsi="Cambria Math"/>
+                    <w:i/>
+                  </w:rPr>
+                </m:ctrlPr>
+              </m:sSubSupPr>
+              <m:e>
+                <m:r>
+                  <w:rPr>
+                    <w:rFonts w:ascii="Cambria Math" w:hAnsi="Cambria Math"/>
+                  </w:rPr>
+                  <m:t>σ</m:t>
+                </m:r>
+              </m:e>
+              <m:sub>
+                <m:r>
+                  <w:rPr>
+                    <w:rFonts w:ascii="Cambria Math" w:hAnsi="Cambria Math"/>
+                  </w:rPr>
+                  <m:t>q</m:t>
+                </m:r>
+              </m:sub>
+              <m:sup>
+                <m:r>
+                  <w:rPr>
+                    <w:rFonts w:ascii="Cambria Math" w:hAnsi="Cambria Math"/>
+                  </w:rPr>
+                  <m:t>2</m:t>
+                </m:r>
+              </m:sup>
+            </m:sSubSup>
+            <m:d>
+              <m:dPr>
+                <m:ctrlPr>
+                  <w:rPr>
+                    <w:rFonts w:ascii="Cambria Math" w:hAnsi="Cambria Math"/>
+                    <w:i/>
+                  </w:rPr>
+                </m:ctrlPr>
+              </m:dPr>
+              <m:e>
+                <m:r>
+                  <w:rPr>
+                    <w:rFonts w:ascii="Cambria Math" w:hAnsi="Cambria Math"/>
+                  </w:rPr>
+                  <m:t>N+M-2i</m:t>
+                </m:r>
+              </m:e>
+            </m:d>
+            <m:f>
+              <m:fPr>
+                <m:ctrlPr>
+                  <w:rPr>
+                    <w:rFonts w:ascii="Cambria Math" w:hAnsi="Cambria Math"/>
+                    <w:i/>
+                  </w:rPr>
+                </m:ctrlPr>
+              </m:fPr>
+              <m:num>
+                <m:d>
+                  <m:dPr>
+                    <m:ctrlPr>
+                      <w:rPr>
+                        <w:rFonts w:ascii="Cambria Math" w:hAnsi="Cambria Math"/>
+                        <w:i/>
+                      </w:rPr>
+                    </m:ctrlPr>
+                  </m:dPr>
+                  <m:e>
+                    <m:nary>
+                      <m:naryPr>
+                        <m:chr m:val="∑"/>
+                        <m:limLoc m:val="undOvr"/>
+                        <m:ctrlPr>
+                          <w:rPr>
+                            <w:rFonts w:ascii="Cambria Math" w:hAnsi="Cambria Math"/>
+                            <w:i/>
+                          </w:rPr>
+                        </m:ctrlPr>
+                      </m:naryPr>
+                      <m:sub>
+                        <m:r>
+                          <w:rPr>
+                            <w:rFonts w:ascii="Cambria Math" w:hAnsi="Cambria Math"/>
+                          </w:rPr>
+                          <m:t>k=0</m:t>
+                        </m:r>
+                      </m:sub>
+                      <m:sup>
+                        <m:r>
+                          <w:rPr>
+                            <w:rFonts w:ascii="Cambria Math" w:hAnsi="Cambria Math"/>
+                          </w:rPr>
+                          <m:t>N-</m:t>
+                        </m:r>
+                      </m:sup>
+                      <m:e>
+                        <m:sSub>
+                          <m:sSubPr>
+                            <m:ctrlPr>
+                              <w:rPr>
+                                <w:rFonts w:ascii="Cambria Math" w:hAnsi="Cambria Math"/>
+                                <w:i/>
+                              </w:rPr>
+                            </m:ctrlPr>
+                          </m:sSubPr>
+                          <m:e>
+                            <m:r>
+                              <w:rPr>
+                                <w:rFonts w:ascii="Cambria Math" w:hAnsi="Cambria Math"/>
+                              </w:rPr>
+                              <m:t>b</m:t>
+                            </m:r>
+                          </m:e>
+                          <m:sub>
+                            <m:r>
+                              <w:rPr>
+                                <w:rFonts w:ascii="Cambria Math" w:hAnsi="Cambria Math"/>
+                              </w:rPr>
+                              <m:t>k</m:t>
+                            </m:r>
+                          </m:sub>
+                        </m:sSub>
+                        <m:sSup>
+                          <m:sSupPr>
+                            <m:ctrlPr>
+                              <w:rPr>
+                                <w:rFonts w:ascii="Cambria Math" w:hAnsi="Cambria Math"/>
+                                <w:i/>
+                              </w:rPr>
+                            </m:ctrlPr>
+                          </m:sSupPr>
+                          <m:e>
+                            <m:r>
+                              <w:rPr>
+                                <w:rFonts w:ascii="Cambria Math" w:hAnsi="Cambria Math"/>
+                              </w:rPr>
+                              <m:t>z</m:t>
+                            </m:r>
+                          </m:e>
+                          <m:sup>
+                            <m:r>
+                              <w:rPr>
+                                <w:rFonts w:ascii="Cambria Math" w:hAnsi="Cambria Math"/>
+                              </w:rPr>
+                              <m:t>-k</m:t>
+                            </m:r>
+                          </m:sup>
+                        </m:sSup>
+                      </m:e>
+                    </m:nary>
+                  </m:e>
+                </m:d>
+              </m:num>
+              <m:den>
+                <m:nary>
+                  <m:naryPr>
+                    <m:chr m:val="∑"/>
+                    <m:limLoc m:val="subSup"/>
+                    <m:ctrlPr>
+                      <w:rPr>
+                        <w:rFonts w:ascii="Cambria Math" w:hAnsi="Cambria Math"/>
+                        <w:i/>
+                      </w:rPr>
+                    </m:ctrlPr>
+                  </m:naryPr>
+                  <m:sub>
+                    <m:r>
+                      <w:rPr>
+                        <w:rFonts w:ascii="Cambria Math" w:hAnsi="Cambria Math"/>
+                      </w:rPr>
+                      <m:t>m=0</m:t>
+                    </m:r>
+                  </m:sub>
+                  <m:sup>
+                    <m:r>
+                      <w:rPr>
+                        <w:rFonts w:ascii="Cambria Math" w:hAnsi="Cambria Math"/>
+                      </w:rPr>
+                      <m:t>M-i</m:t>
+                    </m:r>
+                  </m:sup>
+                  <m:e>
+                    <m:sSub>
+                      <m:sSubPr>
+                        <m:ctrlPr>
+                          <w:rPr>
+                            <w:rFonts w:ascii="Cambria Math" w:hAnsi="Cambria Math"/>
+                            <w:i/>
+                          </w:rPr>
+                        </m:ctrlPr>
+                      </m:sSubPr>
+                      <m:e>
+                        <m:r>
+                          <w:rPr>
+                            <w:rFonts w:ascii="Cambria Math" w:hAnsi="Cambria Math"/>
+                          </w:rPr>
+                          <m:t>a</m:t>
+                        </m:r>
+                      </m:e>
+                      <m:sub>
+                        <m:r>
+                          <w:rPr>
+                            <w:rFonts w:ascii="Cambria Math" w:hAnsi="Cambria Math"/>
+                          </w:rPr>
+                          <m:t>m</m:t>
+                        </m:r>
+                      </m:sub>
+                    </m:sSub>
+                    <m:sSup>
+                      <m:sSupPr>
+                        <m:ctrlPr>
+                          <w:rPr>
+                            <w:rFonts w:ascii="Cambria Math" w:hAnsi="Cambria Math"/>
+                            <w:i/>
+                          </w:rPr>
+                        </m:ctrlPr>
+                      </m:sSupPr>
+                      <m:e>
+                        <m:r>
+                          <w:rPr>
+                            <w:rFonts w:ascii="Cambria Math" w:hAnsi="Cambria Math"/>
+                          </w:rPr>
+                          <m:t>z</m:t>
+                        </m:r>
+                      </m:e>
+                      <m:sup>
+                        <m:r>
+                          <w:rPr>
+                            <w:rFonts w:ascii="Cambria Math" w:hAnsi="Cambria Math"/>
+                          </w:rPr>
+                          <m:t>-m</m:t>
+                        </m:r>
+                      </m:sup>
+                    </m:sSup>
+                  </m:e>
+                </m:nary>
+              </m:den>
+            </m:f>
+          </m:e>
+        </m:nary>
+      </m:oMath>
+      <w:r>
+        <w:drawing>
+          <wp:inline distT="0" distB="0" distL="0" distR="0" wp14:anchorId="2CC31CFA" wp14:editId="3ACE8EF3">
+            <wp:extent cx="4164792" cy="2689316"/>
+            <wp:effectExtent l="0" t="0" r="7620" b="0"/>
+            <wp:docPr id="1813770432" name="Picture 1" descr="A diagram of a complex circuit&#10;&#10;Description automatically generated"/>
+            <wp:cNvGraphicFramePr>
+              <a:graphicFrameLocks xmlns:a="http://schemas.openxmlformats.org/drawingml/2006/main" noChangeAspect="1"/>
+            </wp:cNvGraphicFramePr>
+            <a:graphic xmlns:a="http://schemas.openxmlformats.org/drawingml/2006/main">
+              <a:graphicData uri="http://schemas.openxmlformats.org/drawingml/2006/picture">
+                <pic:pic xmlns:pic="http://schemas.openxmlformats.org/drawingml/2006/picture">
+                  <pic:nvPicPr>
+                    <pic:cNvPr id="1813770432" name="Picture 1" descr="A diagram of a complex circuit&#10;&#10;Description automatically generated"/>
+                    <pic:cNvPicPr/>
+                  </pic:nvPicPr>
+                  <pic:blipFill>
+                    <a:blip r:embed="rId7"/>
+                    <a:stretch>
+                      <a:fillRect/>
+                    </a:stretch>
+                  </pic:blipFill>
+                  <pic:spPr>
+                    <a:xfrm>
+                      <a:off x="0" y="0"/>
+                      <a:ext cx="4177698" cy="2697650"/>
+                    </a:xfrm>
+                    <a:prstGeom prst="rect">
+                      <a:avLst/>
+                    </a:prstGeom>
+                  </pic:spPr>
+                </pic:pic>
+              </a:graphicData>
+            </a:graphic>
+          </wp:inline>
+        </w:drawing>
+      </w:r>
+    </w:p>
+    <w:p>
+      <w:pPr>
+        <w:spacing w:line="240" w:lineRule="auto"/>
         <w:jc w:val="center"/>
       </w:pPr>
     </w:p>
@@ -360,6 +774,7 @@
         <w:jc w:val="center"/>
       </w:pPr>
       <w:r>
+        <w:lastRenderedPageBreak/>
         <w:t>S</w:t>
       </w:r>
       <w:r>
@@ -377,24 +792,12 @@
         <w:spacing w:line="240" w:lineRule="auto"/>
       </w:pPr>
       <w:r>
-        <w:t xml:space="preserve">The general overview of the design approach is to find the analog </w:t>
-      </w:r>
-      <w:r>
-        <w:t>Chebyshev</w:t>
-      </w:r>
-      <w:r>
-        <w:t xml:space="preserve"> Type I filter, digital transform it to a band stop filter, apply the quantization of the coefficients, then find the output variance for the SNR of filter. </w:t>
+        <w:t xml:space="preserve">The general overview of the design approach is to find the analog Chebyshev Type I filter, digital transform it to a band stop filter, apply the quantization of the coefficients, then find the output variance for the SNR of filter. </w:t>
       </w:r>
     </w:p>
     <w:p>
       <w:r>
-        <w:t xml:space="preserve">The </w:t>
-      </w:r>
-      <w:r>
-        <w:t>analog Chebyshev Type I</w:t>
-      </w:r>
-      <w:r>
-        <w:t xml:space="preserve"> is created by using the cheby1 command in MATLAB. It accepts a passband ripple, but not a stop band attenuation. The attenuation isn’t defined in the function but can be determined in the frequency response and changed by increasing the order, which will create a sharper roll-off. The resulting outputs of the function </w:t>
+        <w:t xml:space="preserve">The analog Chebyshev Type I is created by using the cheby1 command in MATLAB. It accepts a passband ripple, but not a stop band attenuation. The attenuation isn’t defined in the function but can be determined in the frequency response and changed by increasing the order, which will create a sharper roll-off. The resulting outputs of the function </w:t>
       </w:r>
       <w:r>
         <w:t>are</w:t>
@@ -417,7 +820,9 @@
         <w:spacing w:line="240" w:lineRule="auto"/>
       </w:pPr>
       <w:r>
-        <w:lastRenderedPageBreak/>
+        <w:rPr>
+          <w:noProof/>
+        </w:rPr>
         <w:drawing>
           <wp:inline distT="0" distB="0" distL="0" distR="0" wp14:anchorId="5861CF8D" wp14:editId="010DDE77">
             <wp:extent cx="5227551" cy="2254102"/>
@@ -434,7 +839,7 @@
                     <pic:cNvPicPr/>
                   </pic:nvPicPr>
                   <pic:blipFill>
-                    <a:blip r:embed="rId7"/>
+                    <a:blip r:embed="rId8"/>
                     <a:stretch>
                       <a:fillRect/>
                     </a:stretch>
@@ -474,6 +879,10 @@
         <w:spacing w:line="240" w:lineRule="auto"/>
       </w:pPr>
       <w:r>
+        <w:rPr>
+          <w:noProof/>
+        </w:rPr>
+        <w:lastRenderedPageBreak/>
         <w:drawing>
           <wp:inline distT="0" distB="0" distL="0" distR="0" wp14:anchorId="38299F19" wp14:editId="58967866">
             <wp:extent cx="3591426" cy="2000529"/>
@@ -490,7 +899,7 @@
                     <pic:cNvPicPr/>
                   </pic:nvPicPr>
                   <pic:blipFill>
-                    <a:blip r:embed="rId8"/>
+                    <a:blip r:embed="rId9"/>
                     <a:stretch>
                       <a:fillRect/>
                     </a:stretch>
@@ -524,6 +933,9 @@
         <w:spacing w:line="240" w:lineRule="auto"/>
       </w:pPr>
       <w:r>
+        <w:rPr>
+          <w:noProof/>
+        </w:rPr>
         <w:drawing>
           <wp:inline distT="0" distB="0" distL="0" distR="0" wp14:anchorId="485C3237" wp14:editId="40DCFAD0">
             <wp:extent cx="5943600" cy="1165860"/>
@@ -540,7 +952,7 @@
                     <pic:cNvPicPr/>
                   </pic:nvPicPr>
                   <pic:blipFill>
-                    <a:blip r:embed="rId9"/>
+                    <a:blip r:embed="rId10"/>
                     <a:stretch>
                       <a:fillRect/>
                     </a:stretch>
@@ -561,436 +973,6 @@
         </w:drawing>
       </w:r>
     </w:p>
-    <w:p>
-      <w:pPr>
-        <w:spacing w:line="240" w:lineRule="auto"/>
-      </w:pPr>
-    </w:p>
-    <w:p>
-      <w:pPr>
-        <w:spacing w:line="240" w:lineRule="auto"/>
-        <w:jc w:val="center"/>
-      </w:pPr>
-      <w:r>
-        <w:lastRenderedPageBreak/>
-        <w:t>Other Results:</w:t>
-      </w:r>
-    </w:p>
-    <w:tbl>
-      <w:tblPr>
-        <w:tblStyle w:val="TableGrid"/>
-        <w:tblW w:w="0" w:type="auto"/>
-        <w:tblLook w:val="04A0" w:firstRow="1" w:lastRow="0" w:firstColumn="1" w:lastColumn="0" w:noHBand="0" w:noVBand="1"/>
-      </w:tblPr>
-      <w:tblGrid>
-        <w:gridCol w:w="4706"/>
-        <w:gridCol w:w="39"/>
-        <w:gridCol w:w="4585"/>
-        <w:gridCol w:w="20"/>
-      </w:tblGrid>
-      <w:tr>
-        <w:trPr>
-          <w:gridAfter w:val="1"/>
-          <w:wAfter w:w="22" w:type="dxa"/>
-        </w:trPr>
-        <w:tc>
-          <w:tcPr>
-            <w:tcW w:w="4488" w:type="dxa"/>
-          </w:tcPr>
-          <w:p>
-            <w:r>
-              <w:t>Ideal</w:t>
-            </w:r>
-          </w:p>
-        </w:tc>
-        <w:tc>
-          <w:tcPr>
-            <w:tcW w:w="4618" w:type="dxa"/>
-            <w:gridSpan w:val="2"/>
-          </w:tcPr>
-          <w:p>
-            <w:r>
-              <w:t>Quantized</w:t>
-            </w:r>
-          </w:p>
-        </w:tc>
-      </w:tr>
-      <w:tr>
-        <w:tc>
-          <w:tcPr>
-            <w:tcW w:w="4510" w:type="dxa"/>
-            <w:gridSpan w:val="2"/>
-          </w:tcPr>
-          <w:p>
-            <w:r>
-              <w:drawing>
-                <wp:inline distT="0" distB="0" distL="0" distR="0" wp14:anchorId="4A7CDD1E" wp14:editId="3B3710A3">
-                  <wp:extent cx="2382592" cy="2058549"/>
-                  <wp:effectExtent l="0" t="0" r="0" b="0"/>
-                  <wp:docPr id="11901618" name="Picture 1"/>
-                  <wp:cNvGraphicFramePr>
-                    <a:graphicFrameLocks xmlns:a="http://schemas.openxmlformats.org/drawingml/2006/main" noChangeAspect="1"/>
-                  </wp:cNvGraphicFramePr>
-                  <a:graphic xmlns:a="http://schemas.openxmlformats.org/drawingml/2006/main">
-                    <a:graphicData uri="http://schemas.openxmlformats.org/drawingml/2006/picture">
-                      <pic:pic xmlns:pic="http://schemas.openxmlformats.org/drawingml/2006/picture">
-                        <pic:nvPicPr>
-                          <pic:cNvPr id="11901618" name=""/>
-                          <pic:cNvPicPr/>
-                        </pic:nvPicPr>
-                        <pic:blipFill>
-                          <a:blip r:embed="rId10"/>
-                          <a:stretch>
-                            <a:fillRect/>
-                          </a:stretch>
-                        </pic:blipFill>
-                        <pic:spPr>
-                          <a:xfrm>
-                            <a:off x="0" y="0"/>
-                            <a:ext cx="2406928" cy="2079575"/>
-                          </a:xfrm>
-                          <a:prstGeom prst="rect">
-                            <a:avLst/>
-                          </a:prstGeom>
-                        </pic:spPr>
-                      </pic:pic>
-                    </a:graphicData>
-                  </a:graphic>
-                </wp:inline>
-              </w:drawing>
-            </w:r>
-          </w:p>
-        </w:tc>
-        <w:tc>
-          <w:tcPr>
-            <w:tcW w:w="4618" w:type="dxa"/>
-            <w:gridSpan w:val="2"/>
-          </w:tcPr>
-          <w:p>
-            <w:r>
-              <w:drawing>
-                <wp:inline distT="0" distB="0" distL="0" distR="0" wp14:anchorId="2A9915A5" wp14:editId="269D7AF9">
-                  <wp:extent cx="2421229" cy="2091932"/>
-                  <wp:effectExtent l="0" t="0" r="0" b="3810"/>
-                  <wp:docPr id="295975291" name="Picture 1"/>
-                  <wp:cNvGraphicFramePr>
-                    <a:graphicFrameLocks xmlns:a="http://schemas.openxmlformats.org/drawingml/2006/main" noChangeAspect="1"/>
-                  </wp:cNvGraphicFramePr>
-                  <a:graphic xmlns:a="http://schemas.openxmlformats.org/drawingml/2006/main">
-                    <a:graphicData uri="http://schemas.openxmlformats.org/drawingml/2006/picture">
-                      <pic:pic xmlns:pic="http://schemas.openxmlformats.org/drawingml/2006/picture">
-                        <pic:nvPicPr>
-                          <pic:cNvPr id="295975291" name=""/>
-                          <pic:cNvPicPr/>
-                        </pic:nvPicPr>
-                        <pic:blipFill>
-                          <a:blip r:embed="rId11"/>
-                          <a:stretch>
-                            <a:fillRect/>
-                          </a:stretch>
-                        </pic:blipFill>
-                        <pic:spPr>
-                          <a:xfrm>
-                            <a:off x="0" y="0"/>
-                            <a:ext cx="2439115" cy="2107386"/>
-                          </a:xfrm>
-                          <a:prstGeom prst="rect">
-                            <a:avLst/>
-                          </a:prstGeom>
-                        </pic:spPr>
-                      </pic:pic>
-                    </a:graphicData>
-                  </a:graphic>
-                </wp:inline>
-              </w:drawing>
-            </w:r>
-          </w:p>
-        </w:tc>
-      </w:tr>
-      <w:tr>
-        <w:tc>
-          <w:tcPr>
-            <w:tcW w:w="4510" w:type="dxa"/>
-            <w:gridSpan w:val="2"/>
-          </w:tcPr>
-          <w:p>
-            <w:r>
-              <w:drawing>
-                <wp:inline distT="0" distB="0" distL="0" distR="0" wp14:anchorId="07F34778" wp14:editId="624046D8">
-                  <wp:extent cx="2485170" cy="2060619"/>
-                  <wp:effectExtent l="0" t="0" r="0" b="0"/>
-                  <wp:docPr id="424230290" name="Picture 1"/>
-                  <wp:cNvGraphicFramePr>
-                    <a:graphicFrameLocks xmlns:a="http://schemas.openxmlformats.org/drawingml/2006/main" noChangeAspect="1"/>
-                  </wp:cNvGraphicFramePr>
-                  <a:graphic xmlns:a="http://schemas.openxmlformats.org/drawingml/2006/main">
-                    <a:graphicData uri="http://schemas.openxmlformats.org/drawingml/2006/picture">
-                      <pic:pic xmlns:pic="http://schemas.openxmlformats.org/drawingml/2006/picture">
-                        <pic:nvPicPr>
-                          <pic:cNvPr id="424230290" name=""/>
-                          <pic:cNvPicPr/>
-                        </pic:nvPicPr>
-                        <pic:blipFill>
-                          <a:blip r:embed="rId12"/>
-                          <a:stretch>
-                            <a:fillRect/>
-                          </a:stretch>
-                        </pic:blipFill>
-                        <pic:spPr>
-                          <a:xfrm>
-                            <a:off x="0" y="0"/>
-                            <a:ext cx="2494628" cy="2068461"/>
-                          </a:xfrm>
-                          <a:prstGeom prst="rect">
-                            <a:avLst/>
-                          </a:prstGeom>
-                        </pic:spPr>
-                      </pic:pic>
-                    </a:graphicData>
-                  </a:graphic>
-                </wp:inline>
-              </w:drawing>
-            </w:r>
-          </w:p>
-        </w:tc>
-        <w:tc>
-          <w:tcPr>
-            <w:tcW w:w="4618" w:type="dxa"/>
-            <w:gridSpan w:val="2"/>
-          </w:tcPr>
-          <w:p>
-            <w:r>
-              <w:drawing>
-                <wp:inline distT="0" distB="0" distL="0" distR="0" wp14:anchorId="107FC786" wp14:editId="22442B2B">
-                  <wp:extent cx="2485116" cy="2060575"/>
-                  <wp:effectExtent l="0" t="0" r="0" b="0"/>
-                  <wp:docPr id="1060756021" name="Picture 1"/>
-                  <wp:cNvGraphicFramePr>
-                    <a:graphicFrameLocks xmlns:a="http://schemas.openxmlformats.org/drawingml/2006/main" noChangeAspect="1"/>
-                  </wp:cNvGraphicFramePr>
-                  <a:graphic xmlns:a="http://schemas.openxmlformats.org/drawingml/2006/main">
-                    <a:graphicData uri="http://schemas.openxmlformats.org/drawingml/2006/picture">
-                      <pic:pic xmlns:pic="http://schemas.openxmlformats.org/drawingml/2006/picture">
-                        <pic:nvPicPr>
-                          <pic:cNvPr id="1060756021" name=""/>
-                          <pic:cNvPicPr/>
-                        </pic:nvPicPr>
-                        <pic:blipFill>
-                          <a:blip r:embed="rId13"/>
-                          <a:stretch>
-                            <a:fillRect/>
-                          </a:stretch>
-                        </pic:blipFill>
-                        <pic:spPr>
-                          <a:xfrm>
-                            <a:off x="0" y="0"/>
-                            <a:ext cx="2501834" cy="2074437"/>
-                          </a:xfrm>
-                          <a:prstGeom prst="rect">
-                            <a:avLst/>
-                          </a:prstGeom>
-                        </pic:spPr>
-                      </pic:pic>
-                    </a:graphicData>
-                  </a:graphic>
-                </wp:inline>
-              </w:drawing>
-            </w:r>
-          </w:p>
-        </w:tc>
-      </w:tr>
-      <w:tr>
-        <w:trPr>
-          <w:trHeight w:val="307"/>
-        </w:trPr>
-        <w:tc>
-          <w:tcPr>
-            <w:tcW w:w="4510" w:type="dxa"/>
-            <w:gridSpan w:val="2"/>
-          </w:tcPr>
-          <w:p>
-            <w:r>
-              <w:drawing>
-                <wp:inline distT="0" distB="0" distL="0" distR="0" wp14:anchorId="5325E88B" wp14:editId="31892E1A">
-                  <wp:extent cx="2814034" cy="1582293"/>
-                  <wp:effectExtent l="0" t="0" r="5715" b="0"/>
-                  <wp:docPr id="638137825" name="Picture 1"/>
-                  <wp:cNvGraphicFramePr>
-                    <a:graphicFrameLocks xmlns:a="http://schemas.openxmlformats.org/drawingml/2006/main" noChangeAspect="1"/>
-                  </wp:cNvGraphicFramePr>
-                  <a:graphic xmlns:a="http://schemas.openxmlformats.org/drawingml/2006/main">
-                    <a:graphicData uri="http://schemas.openxmlformats.org/drawingml/2006/picture">
-                      <pic:pic xmlns:pic="http://schemas.openxmlformats.org/drawingml/2006/picture">
-                        <pic:nvPicPr>
-                          <pic:cNvPr id="638137825" name=""/>
-                          <pic:cNvPicPr/>
-                        </pic:nvPicPr>
-                        <pic:blipFill>
-                          <a:blip r:embed="rId14"/>
-                          <a:stretch>
-                            <a:fillRect/>
-                          </a:stretch>
-                        </pic:blipFill>
-                        <pic:spPr>
-                          <a:xfrm>
-                            <a:off x="0" y="0"/>
-                            <a:ext cx="2829981" cy="1591260"/>
-                          </a:xfrm>
-                          <a:prstGeom prst="rect">
-                            <a:avLst/>
-                          </a:prstGeom>
-                        </pic:spPr>
-                      </pic:pic>
-                    </a:graphicData>
-                  </a:graphic>
-                </wp:inline>
-              </w:drawing>
-            </w:r>
-          </w:p>
-        </w:tc>
-        <w:tc>
-          <w:tcPr>
-            <w:tcW w:w="4618" w:type="dxa"/>
-            <w:gridSpan w:val="2"/>
-          </w:tcPr>
-          <w:p>
-            <w:r>
-              <w:drawing>
-                <wp:inline distT="0" distB="0" distL="0" distR="0" wp14:anchorId="4B910BA0" wp14:editId="76A3ECFC">
-                  <wp:extent cx="2891307" cy="1664664"/>
-                  <wp:effectExtent l="0" t="0" r="4445" b="0"/>
-                  <wp:docPr id="1884059102" name="Picture 1"/>
-                  <wp:cNvGraphicFramePr>
-                    <a:graphicFrameLocks xmlns:a="http://schemas.openxmlformats.org/drawingml/2006/main" noChangeAspect="1"/>
-                  </wp:cNvGraphicFramePr>
-                  <a:graphic xmlns:a="http://schemas.openxmlformats.org/drawingml/2006/main">
-                    <a:graphicData uri="http://schemas.openxmlformats.org/drawingml/2006/picture">
-                      <pic:pic xmlns:pic="http://schemas.openxmlformats.org/drawingml/2006/picture">
-                        <pic:nvPicPr>
-                          <pic:cNvPr id="1884059102" name=""/>
-                          <pic:cNvPicPr/>
-                        </pic:nvPicPr>
-                        <pic:blipFill>
-                          <a:blip r:embed="rId15"/>
-                          <a:stretch>
-                            <a:fillRect/>
-                          </a:stretch>
-                        </pic:blipFill>
-                        <pic:spPr>
-                          <a:xfrm>
-                            <a:off x="0" y="0"/>
-                            <a:ext cx="2913767" cy="1677596"/>
-                          </a:xfrm>
-                          <a:prstGeom prst="rect">
-                            <a:avLst/>
-                          </a:prstGeom>
-                        </pic:spPr>
-                      </pic:pic>
-                    </a:graphicData>
-                  </a:graphic>
-                </wp:inline>
-              </w:drawing>
-            </w:r>
-          </w:p>
-        </w:tc>
-      </w:tr>
-      <w:tr>
-        <w:trPr>
-          <w:trHeight w:val="307"/>
-        </w:trPr>
-        <w:tc>
-          <w:tcPr>
-            <w:tcW w:w="4510" w:type="dxa"/>
-            <w:gridSpan w:val="2"/>
-          </w:tcPr>
-          <w:p>
-            <w:r>
-              <w:drawing>
-                <wp:inline distT="0" distB="0" distL="0" distR="0" wp14:anchorId="1E96EC0E" wp14:editId="6FE0E4F4">
-                  <wp:extent cx="3084490" cy="1787422"/>
-                  <wp:effectExtent l="0" t="0" r="1905" b="3810"/>
-                  <wp:docPr id="1263822547" name="Picture 1"/>
-                  <wp:cNvGraphicFramePr>
-                    <a:graphicFrameLocks xmlns:a="http://schemas.openxmlformats.org/drawingml/2006/main" noChangeAspect="1"/>
-                  </wp:cNvGraphicFramePr>
-                  <a:graphic xmlns:a="http://schemas.openxmlformats.org/drawingml/2006/main">
-                    <a:graphicData uri="http://schemas.openxmlformats.org/drawingml/2006/picture">
-                      <pic:pic xmlns:pic="http://schemas.openxmlformats.org/drawingml/2006/picture">
-                        <pic:nvPicPr>
-                          <pic:cNvPr id="1263822547" name=""/>
-                          <pic:cNvPicPr/>
-                        </pic:nvPicPr>
-                        <pic:blipFill>
-                          <a:blip r:embed="rId16"/>
-                          <a:stretch>
-                            <a:fillRect/>
-                          </a:stretch>
-                        </pic:blipFill>
-                        <pic:spPr>
-                          <a:xfrm>
-                            <a:off x="0" y="0"/>
-                            <a:ext cx="3095506" cy="1793806"/>
-                          </a:xfrm>
-                          <a:prstGeom prst="rect">
-                            <a:avLst/>
-                          </a:prstGeom>
-                        </pic:spPr>
-                      </pic:pic>
-                    </a:graphicData>
-                  </a:graphic>
-                </wp:inline>
-              </w:drawing>
-            </w:r>
-          </w:p>
-        </w:tc>
-        <w:tc>
-          <w:tcPr>
-            <w:tcW w:w="4618" w:type="dxa"/>
-            <w:gridSpan w:val="2"/>
-          </w:tcPr>
-          <w:p>
-            <w:r>
-              <w:drawing>
-                <wp:inline distT="0" distB="0" distL="0" distR="0" wp14:anchorId="789B6327" wp14:editId="528CA0C1">
-                  <wp:extent cx="3000321" cy="1738648"/>
-                  <wp:effectExtent l="0" t="0" r="0" b="0"/>
-                  <wp:docPr id="441291059" name="Picture 1"/>
-                  <wp:cNvGraphicFramePr>
-                    <a:graphicFrameLocks xmlns:a="http://schemas.openxmlformats.org/drawingml/2006/main" noChangeAspect="1"/>
-                  </wp:cNvGraphicFramePr>
-                  <a:graphic xmlns:a="http://schemas.openxmlformats.org/drawingml/2006/main">
-                    <a:graphicData uri="http://schemas.openxmlformats.org/drawingml/2006/picture">
-                      <pic:pic xmlns:pic="http://schemas.openxmlformats.org/drawingml/2006/picture">
-                        <pic:nvPicPr>
-                          <pic:cNvPr id="441291059" name=""/>
-                          <pic:cNvPicPr/>
-                        </pic:nvPicPr>
-                        <pic:blipFill>
-                          <a:blip r:embed="rId17"/>
-                          <a:stretch>
-                            <a:fillRect/>
-                          </a:stretch>
-                        </pic:blipFill>
-                        <pic:spPr>
-                          <a:xfrm>
-                            <a:off x="0" y="0"/>
-                            <a:ext cx="3047907" cy="1766224"/>
-                          </a:xfrm>
-                          <a:prstGeom prst="rect">
-                            <a:avLst/>
-                          </a:prstGeom>
-                        </pic:spPr>
-                      </pic:pic>
-                    </a:graphicData>
-                  </a:graphic>
-                </wp:inline>
-              </w:drawing>
-            </w:r>
-          </w:p>
-        </w:tc>
-      </w:tr>
-    </w:tbl>
-    <w:p/>
     <w:sectPr>
       <w:pgSz w:w="12240" w:h="15840"/>
       <w:pgMar w:top="1440" w:right="1440" w:bottom="1440" w:left="1440" w:header="708" w:footer="708" w:gutter="0"/>
@@ -1937,6 +1919,16 @@
       </w:tblBorders>
     </w:tblPr>
   </w:style>
+  <w:style w:type="character" w:styleId="PlaceholderText">
+    <w:name w:val="Placeholder Text"/>
+    <w:basedOn w:val="DefaultParagraphFont"/>
+    <w:uiPriority w:val="99"/>
+    <w:semiHidden/>
+    <w:rsid w:val="007F242E"/>
+    <w:rPr>
+      <w:color w:val="666666"/>
+    </w:rPr>
+  </w:style>
 </w:styles>
 </file>
 

</xml_diff>